<commit_message>
reles fixes, added more technical info
</commit_message>
<xml_diff>
--- a/Quiz - Documentation/Design/Description User Interface.docx
+++ b/Quiz - Documentation/Design/Description User Interface.docx
@@ -28,28 +28,12 @@
     </w:p>
     <w:p>
       <w:r>
-        <w:t xml:space="preserve">For users with role </w:t>
-      </w:r>
-      <w:proofErr w:type="gramStart"/>
-      <w:r>
-        <w:t>Admin</w:t>
-      </w:r>
-      <w:proofErr w:type="gramEnd"/>
-      <w:r>
-        <w:t xml:space="preserve"> it also shows a button to add a quiz to the system and a Manage button that opens a dropdown menu to access to manage Roles and Users.</w:t>
-      </w:r>
-    </w:p>
-    <w:p>
-      <w:r>
-        <w:t xml:space="preserve">When a user is logged in, the Logout word and its </w:t>
-      </w:r>
-      <w:proofErr w:type="gramStart"/>
-      <w:r>
-        <w:t>user name</w:t>
-      </w:r>
-      <w:proofErr w:type="gramEnd"/>
-      <w:r>
-        <w:t xml:space="preserve"> – the email for this application – are shown in the top right of the page and when clicked, logs out the user from the application.</w:t>
+        <w:t>For users with role Admin it also shows a button to add a quiz to the system and a Manage button that opens a dropdown menu to access to manage Roles and Users.</w:t>
+      </w:r>
+    </w:p>
+    <w:p>
+      <w:r>
+        <w:t>When a user is logged in, the Logout word and its user name – the email for this application – are shown in the top right of the page and when clicked, logs out the user from the application.</w:t>
       </w:r>
     </w:p>
     <w:p/>
@@ -99,13 +83,8 @@
       </w:r>
     </w:p>
     <w:p>
-      <w:proofErr w:type="spellStart"/>
-      <w:r>
-        <w:t>Searchbox</w:t>
-      </w:r>
-      <w:proofErr w:type="spellEnd"/>
-      <w:r>
-        <w:t>: The user can search quizzes by Title and by Id.</w:t>
+      <w:r>
+        <w:t>Searchbox: The user can search quizzes by Title and by Id.</w:t>
       </w:r>
     </w:p>
     <w:p>
@@ -116,6 +95,9 @@
     <w:p>
       <w:r>
         <w:t>Users with Admin role can also see a button to Create a Quiz, one to Edit a Quiz and another one to Delete a Quiz.</w:t>
+      </w:r>
+      <w:r>
+        <w:t xml:space="preserve"> When the Delete button is clicked, a confirmation page appears to prompt the user about the action is going to perform.</w:t>
       </w:r>
     </w:p>
     <w:p>
@@ -131,6 +113,7 @@
           <w:ilvl w:val="0"/>
           <w:numId w:val="1"/>
         </w:numPr>
+        <w:ind w:left="284"/>
       </w:pPr>
       <w:r>
         <w:t>QUIZ/Details</w:t>
@@ -148,7 +131,7 @@
         <w:ind w:left="0"/>
       </w:pPr>
       <w:r>
-        <w:t>This page can be accessed by any kind of user.</w:t>
+        <w:t>There is a button on the top to go back to the list of quizzes to facilitate the navigation for users.</w:t>
       </w:r>
     </w:p>
     <w:p>
@@ -156,15 +139,15 @@
         <w:pStyle w:val="ListParagraph"/>
         <w:ind w:left="0"/>
       </w:pPr>
+      <w:r>
+        <w:t>The name of the quiz is shown at the top and then each question with their corresponding answers, indicating which one is correct. The purpose of this is to be make the  information clear mainly when this page is shown to admin staff after creating or updating a Quiz.</w:t>
+      </w:r>
     </w:p>
     <w:p>
       <w:pPr>
         <w:pStyle w:val="ListParagraph"/>
         <w:ind w:left="0"/>
       </w:pPr>
-      <w:r>
-        <w:t>There is a button on the top to go back to the list of quizzes to facilitate the navigation for users.</w:t>
-      </w:r>
     </w:p>
     <w:p>
       <w:pPr>
@@ -172,7 +155,7 @@
         <w:ind w:left="0"/>
       </w:pPr>
       <w:r>
-        <w:t>The name of the quiz is shown at the top and then each question with their corresponding answers, indicating which one is correct. The purpose of this is to be make the  information clear mainly when this page is shown to admin staff after creating or updating a Quiz.</w:t>
+        <w:t>This page can be accessed by any kind of user. Unregistered or unlogged users will be able to see just the quiz title and the questions. Users with a ReadOnly role will be able to see the also the answers.</w:t>
       </w:r>
     </w:p>
     <w:p>
@@ -180,20 +163,24 @@
         <w:pStyle w:val="ListParagraph"/>
         <w:ind w:left="0"/>
       </w:pPr>
+      <w:r>
+        <w:t>Users with admin role will be able to see the edit and delete buttons to be able to manage quizzes.</w:t>
+      </w:r>
     </w:p>
     <w:p>
       <w:pPr>
         <w:pStyle w:val="ListParagraph"/>
         <w:ind w:left="0"/>
       </w:pPr>
-      <w:r>
-        <w:t xml:space="preserve">At the bottom of the page there are 2 </w:t>
-      </w:r>
-      <w:proofErr w:type="gramStart"/>
-      <w:r>
-        <w:t>button</w:t>
-      </w:r>
-      <w:proofErr w:type="gramEnd"/>
+    </w:p>
+    <w:p>
+      <w:pPr>
+        <w:pStyle w:val="ListParagraph"/>
+        <w:ind w:left="0"/>
+      </w:pPr>
+      <w:r>
+        <w:t>When the delete button is clicked a confirmation page appears to make the user to confirm the deletion of the quiz. When deleting a quiz also the questions and answers for that quiz are deleted. This could be modified in the future if is decided that a same question can be assigned to different quizzes.</w:t>
+      </w:r>
     </w:p>
     <w:p>
       <w:pPr>
@@ -211,13 +198,14 @@
         <w:ind w:left="284"/>
       </w:pPr>
       <w:r>
-        <w:t>QUIZ/</w:t>
-      </w:r>
-      <w:proofErr w:type="gramStart"/>
-      <w:r>
-        <w:t>Create</w:t>
-      </w:r>
-      <w:proofErr w:type="gramEnd"/>
+        <w:lastRenderedPageBreak/>
+        <w:t>QUIZ/Create</w:t>
+      </w:r>
+    </w:p>
+    <w:p>
+      <w:r>
+        <w:t>Only admin users can access to this page. It consist of an empty form that an admin user can fill in in order to add a new quiz with questions and answers to the system.</w:t>
+      </w:r>
     </w:p>
     <w:p>
       <w:pPr>
@@ -242,13 +230,8 @@
         <w:ind w:left="284"/>
       </w:pPr>
       <w:r>
-        <w:t>QUIZ/</w:t>
-      </w:r>
-      <w:proofErr w:type="gramStart"/>
-      <w:r>
-        <w:t>Delete</w:t>
-      </w:r>
-      <w:proofErr w:type="gramEnd"/>
+        <w:t>QUIZ/Delete</w:t>
+      </w:r>
     </w:p>
     <w:p>
       <w:pPr>
@@ -288,7 +271,6 @@
         <w:ind w:left="284"/>
       </w:pPr>
       <w:r>
-        <w:lastRenderedPageBreak/>
         <w:t>ACCOINTS/Login</w:t>
       </w:r>
     </w:p>

</xml_diff>